<commit_message>
SE MODIFICO VENTANAS DE NUEVO APORTE Y MODIFICACION DE APORTES.
</commit_message>
<xml_diff>
--- a/Analisis/CIP_DocumentoValidacion.docx
+++ b/Analisis/CIP_DocumentoValidacion.docx
@@ -3733,7 +3733,7 @@
                 <wp:inline distT="0" distB="0" distL="0" distR="0">
                   <wp:extent cx="6052185" cy="3774440"/>
                   <wp:effectExtent l="19050" t="0" r="5715" b="0"/>
-                  <wp:docPr id="24" name="23 Imagen" descr="NuevoVencimiento.png"/>
+                  <wp:docPr id="6" name="5 Imagen" descr="NuevoVencimiento.png"/>
                   <wp:cNvGraphicFramePr>
                     <a:graphicFrameLocks xmlns:a="http://schemas.openxmlformats.org/drawingml/2006/main" noChangeAspect="1"/>
                   </wp:cNvGraphicFramePr>
@@ -4716,6 +4716,89 @@
           </w:p>
         </w:tc>
       </w:tr>
+      <w:tr>
+        <w:tc>
+          <w:tcPr>
+            <w:tcW w:w="959" w:type="dxa"/>
+            <w:shd w:val="clear" w:color="auto" w:fill="C2D69B" w:themeFill="accent3" w:themeFillTint="99"/>
+          </w:tcPr>
+          <w:p>
+            <w:pPr>
+              <w:autoSpaceDE w:val="0"/>
+              <w:autoSpaceDN w:val="0"/>
+              <w:adjustRightInd w:val="0"/>
+              <w:rPr>
+                <w:rFonts w:cstheme="minorHAnsi"/>
+                <w:color w:val="000000" w:themeColor="text1"/>
+              </w:rPr>
+            </w:pPr>
+            <w:r>
+              <w:rPr>
+                <w:rFonts w:cstheme="minorHAnsi"/>
+                <w:b/>
+                <w:color w:val="000000" w:themeColor="text1"/>
+              </w:rPr>
+              <w:t>NOTA</w:t>
+            </w:r>
+            <w:r>
+              <w:rPr>
+                <w:rFonts w:cstheme="minorHAnsi"/>
+                <w:color w:val="000000" w:themeColor="text1"/>
+              </w:rPr>
+              <w:t>:</w:t>
+            </w:r>
+          </w:p>
+        </w:tc>
+        <w:tc>
+          <w:tcPr>
+            <w:tcW w:w="8788" w:type="dxa"/>
+            <w:gridSpan w:val="5"/>
+          </w:tcPr>
+          <w:p>
+            <w:pPr>
+              <w:autoSpaceDE w:val="0"/>
+              <w:autoSpaceDN w:val="0"/>
+              <w:adjustRightInd w:val="0"/>
+              <w:rPr>
+                <w:rFonts w:cstheme="minorHAnsi"/>
+                <w:color w:val="000000" w:themeColor="text1"/>
+              </w:rPr>
+            </w:pPr>
+            <w:r>
+              <w:rPr>
+                <w:rFonts w:cstheme="minorHAnsi"/>
+                <w:color w:val="000000" w:themeColor="text1"/>
+              </w:rPr>
+              <w:t>Campos Requeridos son: Periodo y Años de cada Mes de aporte.</w:t>
+            </w:r>
+          </w:p>
+          <w:p>
+            <w:pPr>
+              <w:autoSpaceDE w:val="0"/>
+              <w:autoSpaceDN w:val="0"/>
+              <w:adjustRightInd w:val="0"/>
+              <w:rPr>
+                <w:rFonts w:cstheme="minorHAnsi"/>
+                <w:color w:val="000000" w:themeColor="text1"/>
+              </w:rPr>
+            </w:pPr>
+            <w:r>
+              <w:rPr>
+                <w:rFonts w:cstheme="minorHAnsi"/>
+                <w:color w:val="000000" w:themeColor="text1"/>
+              </w:rPr>
+              <w:t>Los campos de Importe 2º Vencimiento es calculado y editable.</w:t>
+            </w:r>
+            <w:r>
+              <w:rPr>
+                <w:rFonts w:cstheme="minorHAnsi"/>
+                <w:color w:val="000000" w:themeColor="text1"/>
+              </w:rPr>
+              <w:t xml:space="preserve"> Importe 2º Vencimiento es el Importe 1º Vencimiento mas su 10%.</w:t>
+            </w:r>
+          </w:p>
+        </w:tc>
+      </w:tr>
     </w:tbl>
     <w:p>
       <w:pPr>
@@ -4771,7 +4854,6 @@
                 <w:b/>
                 <w:color w:val="000000" w:themeColor="text1"/>
               </w:rPr>
-              <w:lastRenderedPageBreak/>
               <w:t xml:space="preserve">Nombre: </w:t>
             </w:r>
             <w:r>
@@ -5065,7 +5147,7 @@
                 <wp:inline distT="0" distB="0" distL="0" distR="0">
                   <wp:extent cx="6052185" cy="3774440"/>
                   <wp:effectExtent l="19050" t="0" r="5715" b="0"/>
-                  <wp:docPr id="26" name="25 Imagen" descr="EditarVencimiento.png"/>
+                  <wp:docPr id="2" name="1 Imagen" descr="EditarVencimiento.png"/>
                   <wp:cNvGraphicFramePr>
                     <a:graphicFrameLocks xmlns:a="http://schemas.openxmlformats.org/drawingml/2006/main" noChangeAspect="1"/>
                   </wp:cNvGraphicFramePr>
@@ -5647,26 +5729,6 @@
         </w:tc>
       </w:tr>
     </w:tbl>
-    <w:p>
-      <w:pPr>
-        <w:spacing w:after="0"/>
-        <w:rPr>
-          <w:b/>
-          <w:sz w:val="28"/>
-          <w:szCs w:val="28"/>
-        </w:rPr>
-      </w:pPr>
-    </w:p>
-    <w:p>
-      <w:pPr>
-        <w:spacing w:after="0"/>
-        <w:rPr>
-          <w:b/>
-          <w:sz w:val="28"/>
-          <w:szCs w:val="28"/>
-        </w:rPr>
-      </w:pPr>
-    </w:p>
     <w:p>
       <w:pPr>
         <w:spacing w:after="0"/>
@@ -13739,14 +13801,7 @@
                 <w:rFonts w:cstheme="minorHAnsi"/>
                 <w:color w:val="000000" w:themeColor="text1"/>
               </w:rPr>
-              <w:t xml:space="preserve">El Tipo de Débito seleccionado en Alta/Modificación de Aportes es </w:t>
-            </w:r>
-            <w:r>
-              <w:rPr>
-                <w:rFonts w:cstheme="minorHAnsi"/>
-                <w:color w:val="000000" w:themeColor="text1"/>
-              </w:rPr>
-              <w:t xml:space="preserve">TC </w:t>
+              <w:t xml:space="preserve">El Tipo de Débito seleccionado en Alta/Modificación de Aportes es TC </w:t>
             </w:r>
             <w:proofErr w:type="spellStart"/>
             <w:r>
@@ -13786,14 +13841,7 @@
                 <w:rFonts w:cstheme="minorHAnsi"/>
                 <w:color w:val="000000" w:themeColor="text1"/>
               </w:rPr>
-              <w:t xml:space="preserve">El sistema abre la  ventana Banco Para Débito </w:t>
-            </w:r>
-            <w:r>
-              <w:rPr>
-                <w:rFonts w:cstheme="minorHAnsi"/>
-                <w:color w:val="000000" w:themeColor="text1"/>
-              </w:rPr>
-              <w:t xml:space="preserve">Banco </w:t>
+              <w:t xml:space="preserve">El sistema abre la  ventana Banco Para Débito Banco </w:t>
             </w:r>
             <w:proofErr w:type="spellStart"/>
             <w:r>
@@ -16050,7 +16098,7 @@
             <w:rPr>
               <w:noProof/>
             </w:rPr>
-            <w:t>14</w:t>
+            <w:t>7</w:t>
           </w:r>
         </w:fldSimple>
       </w:p>
@@ -18247,7 +18295,7 @@
 </file>
 
 <file path=customXml/itemProps1.xml><?xml version="1.0" encoding="utf-8"?>
-<ds:datastoreItem xmlns:ds="http://schemas.openxmlformats.org/officeDocument/2006/customXml" ds:itemID="{1DABC1D2-8F86-4864-B47B-B2DD1BE635CC}">
+<ds:datastoreItem xmlns:ds="http://schemas.openxmlformats.org/officeDocument/2006/customXml" ds:itemID="{76FE35E7-7EE0-4AE5-8931-DFCB230816CF}">
   <ds:schemaRefs>
     <ds:schemaRef ds:uri="http://schemas.openxmlformats.org/officeDocument/2006/bibliography"/>
   </ds:schemaRefs>

</xml_diff>

<commit_message>
Se modifico [CAJA-011] Como Usuario Auditor necesito crear Aportes. y [CAJA-012] Como Usuario Auditor necesito editar Aportes. El importe del segundo vencimiento es un valor calculado. El el 10% mas del importe del primer vencimiento.
</commit_message>
<xml_diff>
--- a/Analisis/CIP_DocumentoValidacion.docx
+++ b/Analisis/CIP_DocumentoValidacion.docx
@@ -3733,7 +3733,7 @@
                 <wp:inline distT="0" distB="0" distL="0" distR="0">
                   <wp:extent cx="6052185" cy="3774440"/>
                   <wp:effectExtent l="19050" t="0" r="5715" b="0"/>
-                  <wp:docPr id="6" name="5 Imagen" descr="NuevoVencimiento.png"/>
+                  <wp:docPr id="1" name="0 Imagen" descr="NuevoVencimiento.png"/>
                   <wp:cNvGraphicFramePr>
                     <a:graphicFrameLocks xmlns:a="http://schemas.openxmlformats.org/drawingml/2006/main" noChangeAspect="1"/>
                   </wp:cNvGraphicFramePr>
@@ -4787,7 +4787,21 @@
                 <w:rFonts w:cstheme="minorHAnsi"/>
                 <w:color w:val="000000" w:themeColor="text1"/>
               </w:rPr>
-              <w:t>Los campos de Importe 2º Vencimiento es calculado y editable.</w:t>
+              <w:t>Los campos de Impor</w:t>
+            </w:r>
+            <w:r>
+              <w:rPr>
+                <w:rFonts w:cstheme="minorHAnsi"/>
+                <w:color w:val="000000" w:themeColor="text1"/>
+              </w:rPr>
+              <w:t>te 2º Vencimiento son calculados</w:t>
+            </w:r>
+            <w:r>
+              <w:rPr>
+                <w:rFonts w:cstheme="minorHAnsi"/>
+                <w:color w:val="000000" w:themeColor="text1"/>
+              </w:rPr>
+              <w:t>.</w:t>
             </w:r>
             <w:r>
               <w:rPr>
@@ -5147,7 +5161,7 @@
                 <wp:inline distT="0" distB="0" distL="0" distR="0">
                   <wp:extent cx="6052185" cy="3774440"/>
                   <wp:effectExtent l="19050" t="0" r="5715" b="0"/>
-                  <wp:docPr id="2" name="1 Imagen" descr="EditarVencimiento.png"/>
+                  <wp:docPr id="4" name="3 Imagen" descr="EditarVencimiento.png"/>
                   <wp:cNvGraphicFramePr>
                     <a:graphicFrameLocks xmlns:a="http://schemas.openxmlformats.org/drawingml/2006/main" noChangeAspect="1"/>
                   </wp:cNvGraphicFramePr>
@@ -16098,7 +16112,7 @@
             <w:rPr>
               <w:noProof/>
             </w:rPr>
-            <w:t>7</w:t>
+            <w:t>5</w:t>
           </w:r>
         </w:fldSimple>
       </w:p>
@@ -18295,7 +18309,7 @@
 </file>
 
 <file path=customXml/itemProps1.xml><?xml version="1.0" encoding="utf-8"?>
-<ds:datastoreItem xmlns:ds="http://schemas.openxmlformats.org/officeDocument/2006/customXml" ds:itemID="{76FE35E7-7EE0-4AE5-8931-DFCB230816CF}">
+<ds:datastoreItem xmlns:ds="http://schemas.openxmlformats.org/officeDocument/2006/customXml" ds:itemID="{8B398F79-35EA-4C71-80E7-5CD51CAD9A92}">
   <ds:schemaRefs>
     <ds:schemaRef ds:uri="http://schemas.openxmlformats.org/officeDocument/2006/bibliography"/>
   </ds:schemaRefs>

</xml_diff>

<commit_message>
Se definieron los tipos de Doc.:DNI, LC, LE, CE
</commit_message>
<xml_diff>
--- a/Analisis/CIP_DocumentoValidacion.docx
+++ b/Analisis/CIP_DocumentoValidacion.docx
@@ -11303,7 +11303,7 @@
                 <w:rFonts w:cstheme="minorHAnsi"/>
                 <w:color w:val="000000" w:themeColor="text1"/>
               </w:rPr>
-              <w:t>Tipo Documento=DNI.</w:t>
+              <w:t>Tipo Documento=DNI, CE, LE, LC</w:t>
             </w:r>
           </w:p>
           <w:p>
@@ -16112,7 +16112,7 @@
             <w:rPr>
               <w:noProof/>
             </w:rPr>
-            <w:t>5</w:t>
+            <w:t>12</w:t>
           </w:r>
         </w:fldSimple>
       </w:p>
@@ -18309,7 +18309,7 @@
 </file>
 
 <file path=customXml/itemProps1.xml><?xml version="1.0" encoding="utf-8"?>
-<ds:datastoreItem xmlns:ds="http://schemas.openxmlformats.org/officeDocument/2006/customXml" ds:itemID="{8B398F79-35EA-4C71-80E7-5CD51CAD9A92}">
+<ds:datastoreItem xmlns:ds="http://schemas.openxmlformats.org/officeDocument/2006/customXml" ds:itemID="{09EBAA08-6DC1-4B53-9BC8-560851EA3F3B}">
   <ds:schemaRefs>
     <ds:schemaRef ds:uri="http://schemas.openxmlformats.org/officeDocument/2006/bibliography"/>
   </ds:schemaRefs>

</xml_diff>